<commit_message>
add report Elaboration Iteration 2 Week 2
</commit_message>
<xml_diff>
--- a/docs/management/Weekly Reports/2_Elaboration_Iteration2/ktpm1_Group06_Report_Elaboration_Iteration2_Week2.docx
+++ b/docs/management/Weekly Reports/2_Elaboration_Iteration2/ktpm1_Group06_Report_Elaboration_Iteration2_Week2.docx
@@ -579,6 +579,14 @@
                 <w:szCs w:val="20"/>
               </w:rPr>
             </w:pPr>
+            <w:r>
+              <w:rPr>
+                <w:rFonts w:ascii="Verdana" w:hAnsi="Verdana"/>
+                <w:sz w:val="20"/>
+                <w:szCs w:val="20"/>
+              </w:rPr>
+              <w:t>SAD – Introduction</w:t>
+            </w:r>
           </w:p>
         </w:tc>
         <w:tc>
@@ -593,6 +601,14 @@
                 <w:szCs w:val="20"/>
               </w:rPr>
             </w:pPr>
+            <w:r>
+              <w:rPr>
+                <w:rFonts w:ascii="Verdana" w:hAnsi="Verdana"/>
+                <w:sz w:val="20"/>
+                <w:szCs w:val="20"/>
+              </w:rPr>
+              <w:t>6/12/2020</w:t>
+            </w:r>
           </w:p>
         </w:tc>
         <w:tc>
@@ -607,6 +623,14 @@
                 <w:szCs w:val="20"/>
               </w:rPr>
             </w:pPr>
+            <w:r>
+              <w:rPr>
+                <w:rFonts w:ascii="Verdana" w:hAnsi="Verdana"/>
+                <w:sz w:val="20"/>
+                <w:szCs w:val="20"/>
+              </w:rPr>
+              <w:t>Hồ Nguyễn Huy Hoàng, Phạm Vũ Duy</w:t>
+            </w:r>
           </w:p>
         </w:tc>
         <w:tc>
@@ -621,6 +645,14 @@
                 <w:szCs w:val="20"/>
               </w:rPr>
             </w:pPr>
+            <w:r>
+              <w:rPr>
+                <w:rFonts w:ascii="Verdana" w:hAnsi="Verdana"/>
+                <w:sz w:val="20"/>
+                <w:szCs w:val="20"/>
+              </w:rPr>
+              <w:t>100%</w:t>
+            </w:r>
           </w:p>
         </w:tc>
       </w:tr>
@@ -660,6 +692,14 @@
                 <w:szCs w:val="20"/>
               </w:rPr>
             </w:pPr>
+            <w:r>
+              <w:rPr>
+                <w:rFonts w:ascii="Verdana" w:hAnsi="Verdana"/>
+                <w:sz w:val="20"/>
+                <w:szCs w:val="20"/>
+              </w:rPr>
+              <w:t>SAD – Architecture Goals and Constraints</w:t>
+            </w:r>
           </w:p>
         </w:tc>
         <w:tc>
@@ -674,6 +714,14 @@
                 <w:szCs w:val="20"/>
               </w:rPr>
             </w:pPr>
+            <w:r>
+              <w:rPr>
+                <w:rFonts w:ascii="Verdana" w:hAnsi="Verdana"/>
+                <w:sz w:val="20"/>
+                <w:szCs w:val="20"/>
+              </w:rPr>
+              <w:t>6/12/2020</w:t>
+            </w:r>
           </w:p>
         </w:tc>
         <w:tc>
@@ -688,6 +736,14 @@
                 <w:szCs w:val="20"/>
               </w:rPr>
             </w:pPr>
+            <w:r>
+              <w:rPr>
+                <w:rFonts w:ascii="Verdana" w:hAnsi="Verdana"/>
+                <w:sz w:val="20"/>
+                <w:szCs w:val="20"/>
+              </w:rPr>
+              <w:t>Hồ Nguyễn Huy Hoàng, Phạm Vũ Duy</w:t>
+            </w:r>
           </w:p>
         </w:tc>
         <w:tc>
@@ -702,6 +758,22 @@
                 <w:szCs w:val="20"/>
               </w:rPr>
             </w:pPr>
+            <w:r>
+              <w:rPr>
+                <w:rFonts w:ascii="Verdana" w:hAnsi="Verdana"/>
+                <w:sz w:val="20"/>
+                <w:szCs w:val="20"/>
+              </w:rPr>
+              <w:t>8</w:t>
+            </w:r>
+            <w:r>
+              <w:rPr>
+                <w:rFonts w:ascii="Verdana" w:hAnsi="Verdana"/>
+                <w:sz w:val="20"/>
+                <w:szCs w:val="20"/>
+              </w:rPr>
+              <w:t>0%</w:t>
+            </w:r>
           </w:p>
         </w:tc>
       </w:tr>
@@ -741,6 +813,14 @@
                 <w:szCs w:val="20"/>
               </w:rPr>
             </w:pPr>
+            <w:r>
+              <w:rPr>
+                <w:rFonts w:ascii="Verdana" w:hAnsi="Verdana"/>
+                <w:sz w:val="20"/>
+                <w:szCs w:val="20"/>
+              </w:rPr>
+              <w:t>SAD – Use-case model</w:t>
+            </w:r>
           </w:p>
         </w:tc>
         <w:tc>
@@ -755,6 +835,14 @@
                 <w:szCs w:val="20"/>
               </w:rPr>
             </w:pPr>
+            <w:r>
+              <w:rPr>
+                <w:rFonts w:ascii="Verdana" w:hAnsi="Verdana"/>
+                <w:sz w:val="20"/>
+                <w:szCs w:val="20"/>
+              </w:rPr>
+              <w:t>6/12/2020</w:t>
+            </w:r>
           </w:p>
         </w:tc>
         <w:tc>
@@ -769,6 +857,14 @@
                 <w:szCs w:val="20"/>
               </w:rPr>
             </w:pPr>
+            <w:r>
+              <w:rPr>
+                <w:rFonts w:ascii="Verdana" w:hAnsi="Verdana"/>
+                <w:sz w:val="20"/>
+                <w:szCs w:val="20"/>
+              </w:rPr>
+              <w:t>Hồ Nguyễn Huy Hoàng, Phạm Vũ Duy</w:t>
+            </w:r>
           </w:p>
         </w:tc>
         <w:tc>
@@ -783,6 +879,14 @@
                 <w:szCs w:val="20"/>
               </w:rPr>
             </w:pPr>
+            <w:r>
+              <w:rPr>
+                <w:rFonts w:ascii="Verdana" w:hAnsi="Verdana"/>
+                <w:sz w:val="20"/>
+                <w:szCs w:val="20"/>
+              </w:rPr>
+              <w:t>100%</w:t>
+            </w:r>
           </w:p>
         </w:tc>
       </w:tr>
@@ -822,6 +926,14 @@
                 <w:szCs w:val="20"/>
               </w:rPr>
             </w:pPr>
+            <w:r>
+              <w:rPr>
+                <w:rFonts w:ascii="Verdana" w:hAnsi="Verdana"/>
+                <w:sz w:val="20"/>
+                <w:szCs w:val="20"/>
+              </w:rPr>
+              <w:t>SAD – Logical view</w:t>
+            </w:r>
           </w:p>
         </w:tc>
         <w:tc>
@@ -836,6 +948,14 @@
                 <w:szCs w:val="20"/>
               </w:rPr>
             </w:pPr>
+            <w:r>
+              <w:rPr>
+                <w:rFonts w:ascii="Verdana" w:hAnsi="Verdana"/>
+                <w:sz w:val="20"/>
+                <w:szCs w:val="20"/>
+              </w:rPr>
+              <w:t>6/12/2020</w:t>
+            </w:r>
           </w:p>
         </w:tc>
         <w:tc>
@@ -850,6 +970,14 @@
                 <w:szCs w:val="20"/>
               </w:rPr>
             </w:pPr>
+            <w:r>
+              <w:rPr>
+                <w:rFonts w:ascii="Verdana" w:hAnsi="Verdana"/>
+                <w:sz w:val="20"/>
+                <w:szCs w:val="20"/>
+              </w:rPr>
+              <w:t>Hồ Nguyễn Huy Hoàng, Phạm Vũ Duy</w:t>
+            </w:r>
           </w:p>
         </w:tc>
         <w:tc>
@@ -864,6 +992,14 @@
                 <w:szCs w:val="20"/>
               </w:rPr>
             </w:pPr>
+            <w:r>
+              <w:rPr>
+                <w:rFonts w:ascii="Verdana" w:hAnsi="Verdana"/>
+                <w:sz w:val="20"/>
+                <w:szCs w:val="20"/>
+              </w:rPr>
+              <w:t>30%</w:t>
+            </w:r>
           </w:p>
         </w:tc>
       </w:tr>
@@ -894,23 +1030,40 @@
     </w:p>
     <w:p>
       <w:pPr>
-        <w:pStyle w:val="ListParagraph"/>
-        <w:numPr>
-          <w:ilvl w:val="0"/>
-          <w:numId w:val="1"/>
-        </w:numPr>
         <w:rPr>
           <w:rFonts w:ascii="Verdana" w:hAnsi="Verdana"/>
         </w:rPr>
       </w:pPr>
-    </w:p>
-    <w:p>
-      <w:pPr>
-        <w:pStyle w:val="ListParagraph"/>
+      <w:r>
         <w:rPr>
           <w:rFonts w:ascii="Verdana" w:hAnsi="Verdana"/>
         </w:rPr>
-      </w:pPr>
+        <w:t xml:space="preserve">- Missing </w:t>
+      </w:r>
+      <w:r>
+        <w:rPr>
+          <w:rFonts w:ascii="Verdana" w:hAnsi="Verdana"/>
+        </w:rPr>
+        <w:t xml:space="preserve">3 </w:t>
+      </w:r>
+      <w:r>
+        <w:rPr>
+          <w:rFonts w:ascii="Verdana" w:hAnsi="Verdana"/>
+        </w:rPr>
+        <w:t>class diagrams</w:t>
+      </w:r>
+      <w:r>
+        <w:rPr>
+          <w:rFonts w:ascii="Verdana" w:hAnsi="Verdana"/>
+        </w:rPr>
+        <w:t xml:space="preserve"> for 3 components</w:t>
+      </w:r>
+      <w:r>
+        <w:rPr>
+          <w:rFonts w:ascii="Verdana" w:hAnsi="Verdana"/>
+        </w:rPr>
+        <w:t xml:space="preserve"> and component’s explainations</w:t>
+      </w:r>
     </w:p>
     <w:p>
       <w:pPr>
@@ -1093,7 +1246,31 @@
                 <w:sz w:val="20"/>
                 <w:szCs w:val="20"/>
               </w:rPr>
-              <w:t xml:space="preserve">UI prototype </w:t>
+              <w:t xml:space="preserve">Finish SAD </w:t>
+            </w:r>
+            <w:r>
+              <w:rPr>
+                <w:rFonts w:ascii="Verdana" w:hAnsi="Verdana"/>
+                <w:sz w:val="20"/>
+                <w:szCs w:val="20"/>
+              </w:rPr>
+              <w:t xml:space="preserve">4. </w:t>
+            </w:r>
+            <w:r>
+              <w:rPr>
+                <w:rFonts w:ascii="Verdana" w:hAnsi="Verdana"/>
+                <w:sz w:val="20"/>
+                <w:szCs w:val="20"/>
+              </w:rPr>
+              <w:t>(</w:t>
+            </w:r>
+            <w:r>
+              <w:rPr>
+                <w:rFonts w:ascii="Verdana" w:hAnsi="Verdana"/>
+                <w:sz w:val="20"/>
+                <w:szCs w:val="20"/>
+              </w:rPr>
+              <w:t>For PA3)</w:t>
             </w:r>
           </w:p>
         </w:tc>
@@ -1115,7 +1292,7 @@
                 <w:sz w:val="20"/>
                 <w:szCs w:val="20"/>
               </w:rPr>
-              <w:t>13/12/2020</w:t>
+              <w:t>6/12/2020</w:t>
             </w:r>
           </w:p>
         </w:tc>
@@ -1137,15 +1314,7 @@
                 <w:sz w:val="20"/>
                 <w:szCs w:val="20"/>
               </w:rPr>
-              <w:t xml:space="preserve">Hồ Nguyễn Huy Hoàng, </w:t>
-            </w:r>
-            <w:r>
-              <w:rPr>
-                <w:rFonts w:ascii="Verdana" w:hAnsi="Verdana"/>
-                <w:sz w:val="20"/>
-                <w:szCs w:val="20"/>
-              </w:rPr>
-              <w:t>Phạm Vũ Duy</w:t>
+              <w:t>Hồ Nguyễn Huy Hoàng, Phạm Vũ Duy</w:t>
             </w:r>
           </w:p>
         </w:tc>
@@ -1192,7 +1361,7 @@
                 <w:sz w:val="20"/>
                 <w:szCs w:val="20"/>
               </w:rPr>
-              <w:t>Revised SAD</w:t>
+              <w:t xml:space="preserve">UI prototype </w:t>
             </w:r>
           </w:p>
         </w:tc>
@@ -1283,7 +1452,7 @@
                 <w:sz w:val="20"/>
                 <w:szCs w:val="20"/>
               </w:rPr>
-              <w:t>UI source code (front-end) (handlebars, html)</w:t>
+              <w:t>Revised SAD</w:t>
             </w:r>
           </w:p>
         </w:tc>
@@ -1327,7 +1496,7 @@
                 <w:sz w:val="20"/>
                 <w:szCs w:val="20"/>
               </w:rPr>
-              <w:t>All team members</w:t>
+              <w:t>Hồ Nguyễn Huy Hoàng, Phạm Vũ Duy</w:t>
             </w:r>
           </w:p>
         </w:tc>
@@ -1374,7 +1543,7 @@
                 <w:sz w:val="20"/>
                 <w:szCs w:val="20"/>
               </w:rPr>
-              <w:t>Write some of test cases</w:t>
+              <w:t>UI source code (front-end) (handlebars, html)</w:t>
             </w:r>
           </w:p>
         </w:tc>
@@ -1418,7 +1587,7 @@
                 <w:sz w:val="20"/>
                 <w:szCs w:val="20"/>
               </w:rPr>
-              <w:t>Mai Đăng Khánh</w:t>
+              <w:t>All team members</w:t>
             </w:r>
           </w:p>
         </w:tc>
@@ -1443,7 +1612,107 @@
                 <w:sz w:val="20"/>
                 <w:szCs w:val="20"/>
               </w:rPr>
-              <w:t xml:space="preserve">5 </w:t>
+              <w:lastRenderedPageBreak/>
+              <w:t>5</w:t>
+            </w:r>
+          </w:p>
+        </w:tc>
+        <w:tc>
+          <w:tcPr>
+            <w:tcW w:w="4608" w:type="dxa"/>
+          </w:tcPr>
+          <w:p>
+            <w:pPr>
+              <w:rPr>
+                <w:rFonts w:ascii="Verdana" w:hAnsi="Verdana"/>
+                <w:sz w:val="20"/>
+                <w:szCs w:val="20"/>
+              </w:rPr>
+            </w:pPr>
+            <w:r>
+              <w:rPr>
+                <w:rFonts w:ascii="Verdana" w:hAnsi="Verdana"/>
+                <w:sz w:val="20"/>
+                <w:szCs w:val="20"/>
+              </w:rPr>
+              <w:t>Test-plan ideas</w:t>
+            </w:r>
+          </w:p>
+        </w:tc>
+        <w:tc>
+          <w:tcPr>
+            <w:tcW w:w="1710" w:type="dxa"/>
+          </w:tcPr>
+          <w:p>
+            <w:pPr>
+              <w:rPr>
+                <w:rFonts w:ascii="Verdana" w:hAnsi="Verdana"/>
+                <w:sz w:val="20"/>
+                <w:szCs w:val="20"/>
+              </w:rPr>
+            </w:pPr>
+            <w:r>
+              <w:rPr>
+                <w:rFonts w:ascii="Verdana" w:hAnsi="Verdana"/>
+                <w:sz w:val="20"/>
+                <w:szCs w:val="20"/>
+              </w:rPr>
+              <w:t>13/12/2020</w:t>
+            </w:r>
+          </w:p>
+        </w:tc>
+        <w:tc>
+          <w:tcPr>
+            <w:tcW w:w="1692" w:type="dxa"/>
+          </w:tcPr>
+          <w:p>
+            <w:pPr>
+              <w:rPr>
+                <w:rFonts w:ascii="Verdana" w:hAnsi="Verdana"/>
+                <w:sz w:val="20"/>
+                <w:szCs w:val="20"/>
+              </w:rPr>
+            </w:pPr>
+            <w:r>
+              <w:rPr>
+                <w:rFonts w:ascii="Verdana" w:hAnsi="Verdana"/>
+                <w:sz w:val="20"/>
+                <w:szCs w:val="20"/>
+              </w:rPr>
+              <w:t>Mai Đăng Khánh</w:t>
+            </w:r>
+          </w:p>
+        </w:tc>
+      </w:tr>
+      <w:tr>
+        <w:tc>
+          <w:tcPr>
+            <w:tcW w:w="558" w:type="dxa"/>
+          </w:tcPr>
+          <w:p>
+            <w:pPr>
+              <w:jc w:val="center"/>
+              <w:rPr>
+                <w:rFonts w:ascii="Verdana" w:hAnsi="Verdana"/>
+                <w:sz w:val="20"/>
+                <w:szCs w:val="20"/>
+              </w:rPr>
+            </w:pPr>
+            <w:r>
+              <w:rPr>
+                <w:rFonts w:ascii="Verdana" w:hAnsi="Verdana"/>
+                <w:sz w:val="20"/>
+                <w:szCs w:val="20"/>
+              </w:rPr>
+              <w:t>6</w:t>
+            </w:r>
+            <w:r>
+              <w:rPr>
+                <w:rFonts w:ascii="Verdana" w:hAnsi="Verdana"/>
+                <w:sz w:val="20"/>
+                <w:szCs w:val="20"/>
+              </w:rPr>
+              <w:t xml:space="preserve"> </w:t>
             </w:r>
           </w:p>
         </w:tc>

</xml_diff>